<commit_message>
added new features to diff design doc
</commit_message>
<xml_diff>
--- a/designDocs/ExtractionScoringDiff-designDoc.docx
+++ b/designDocs/ExtractionScoringDiff-designDoc.docx
@@ -230,19 +230,41 @@
       </w:pPr>
       <w:r>
         <w:rPr>
-          <w:b/>
-          <w:bCs/>
-        </w:rPr>
-        <w:tab/>
-      </w:r>
-      <w:r>
-        <w:rPr>
-          <w:b w:val="false"/>
-          <w:bCs w:val="false"/>
-        </w:rPr>
-        <w:t xml:space="preserve">1. (optional) arg(0) can be an integer which is used to determine the input files and the output </w:t>
-        <w:tab/>
-        <w:t>file; eg., arg(0) = 4 would read in 3-extraction-scoring and 4-extraction scoring, and write 3-4-</w:t>
+          <w:b w:val="false"/>
+          <w:bCs w:val="false"/>
+        </w:rPr>
+        <w:tab/>
+        <w:t>1. (optional) arg</w:t>
+      </w:r>
+      <w:r>
+        <w:rPr>
+          <w:b w:val="false"/>
+          <w:bCs w:val="false"/>
+        </w:rPr>
+        <w:t>s</w:t>
+      </w:r>
+      <w:r>
+        <w:rPr>
+          <w:b w:val="false"/>
+          <w:bCs w:val="false"/>
+        </w:rPr>
+        <w:t xml:space="preserve">(0) can be an integer which is used to determine the input files and the output </w:t>
+        <w:tab/>
+        <w:t>file; eg., arg</w:t>
+      </w:r>
+      <w:r>
+        <w:rPr>
+          <w:b w:val="false"/>
+          <w:bCs w:val="false"/>
+        </w:rPr>
+        <w:t>s</w:t>
+      </w:r>
+      <w:r>
+        <w:rPr>
+          <w:b w:val="false"/>
+          <w:bCs w:val="false"/>
+        </w:rPr>
+        <w:t>(0) = 4 would read in 3-extraction-scoring and 4-extraction scoring, and write 3-4-</w:t>
         <w:tab/>
         <w:t>extraction-scoring-diff.</w:t>
       </w:r>
@@ -270,76 +292,93 @@
           <w:bCs w:val="false"/>
         </w:rPr>
         <w:tab/>
-        <w:t>2. (optional) arg(0) and arg(1) can be integers which determine the input and output file names;</w:t>
-      </w:r>
-    </w:p>
-    <w:p>
-      <w:pPr>
-        <w:pStyle w:val="Normal"/>
-        <w:rPr/>
-      </w:pPr>
-      <w:r>
-        <w:rPr/>
-      </w:r>
-    </w:p>
-    <w:p>
-      <w:pPr>
-        <w:pStyle w:val="Normal"/>
-        <w:rPr>
-          <w:b w:val="false"/>
-          <w:bCs w:val="false"/>
-        </w:rPr>
-      </w:pPr>
-      <w:r>
-        <w:rPr>
-          <w:b w:val="false"/>
-          <w:bCs w:val="false"/>
-        </w:rPr>
-        <w:tab/>
-        <w:tab/>
-        <w:t xml:space="preserve">eg. </w:t>
-      </w:r>
-      <w:r>
-        <w:rPr>
-          <w:b w:val="false"/>
-          <w:bCs w:val="false"/>
-        </w:rPr>
-        <w:t xml:space="preserve">1: </w:t>
-      </w:r>
-      <w:r>
-        <w:rPr>
-          <w:b w:val="false"/>
-          <w:bCs w:val="false"/>
-        </w:rPr>
-        <w:t xml:space="preserve"> arg(0) = </w:t>
-      </w:r>
-      <w:r>
-        <w:rPr>
-          <w:b w:val="false"/>
-          <w:bCs w:val="false"/>
-        </w:rPr>
-        <w:t>4</w:t>
-      </w:r>
-      <w:r>
-        <w:rPr>
-          <w:b w:val="false"/>
-          <w:bCs w:val="false"/>
-        </w:rPr>
-        <w:t xml:space="preserve"> and arg(1) = </w:t>
-      </w:r>
-      <w:r>
-        <w:rPr>
-          <w:b w:val="false"/>
-          <w:bCs w:val="false"/>
-        </w:rPr>
-        <w:t>6</w:t>
-      </w:r>
-      <w:r>
-        <w:rPr>
-          <w:b w:val="false"/>
-          <w:bCs w:val="false"/>
-        </w:rPr>
-        <w:t xml:space="preserve"> would input </w:t>
+        <w:t>2. (optional) arg</w:t>
+      </w:r>
+      <w:r>
+        <w:rPr>
+          <w:b w:val="false"/>
+          <w:bCs w:val="false"/>
+        </w:rPr>
+        <w:t>s</w:t>
+      </w:r>
+      <w:r>
+        <w:rPr>
+          <w:b w:val="false"/>
+          <w:bCs w:val="false"/>
+        </w:rPr>
+        <w:t>(0) and arg</w:t>
+      </w:r>
+      <w:r>
+        <w:rPr>
+          <w:b w:val="false"/>
+          <w:bCs w:val="false"/>
+        </w:rPr>
+        <w:t>s</w:t>
+      </w:r>
+      <w:r>
+        <w:rPr>
+          <w:b w:val="false"/>
+          <w:bCs w:val="false"/>
+        </w:rPr>
+        <w:t xml:space="preserve">(1) can be integers which determine the input and output file </w:t>
+        <w:tab/>
+        <w:tab/>
+        <w:t>names;</w:t>
+      </w:r>
+    </w:p>
+    <w:p>
+      <w:pPr>
+        <w:pStyle w:val="Normal"/>
+        <w:rPr/>
+      </w:pPr>
+      <w:r>
+        <w:rPr/>
+      </w:r>
+    </w:p>
+    <w:p>
+      <w:pPr>
+        <w:pStyle w:val="Normal"/>
+        <w:rPr>
+          <w:b w:val="false"/>
+          <w:bCs w:val="false"/>
+        </w:rPr>
+      </w:pPr>
+      <w:r>
+        <w:rPr>
+          <w:b w:val="false"/>
+          <w:bCs w:val="false"/>
+        </w:rPr>
+        <w:tab/>
+        <w:tab/>
+        <w:t>eg. 1:  arg</w:t>
+      </w:r>
+      <w:r>
+        <w:rPr>
+          <w:b w:val="false"/>
+          <w:bCs w:val="false"/>
+        </w:rPr>
+        <w:t>s</w:t>
+      </w:r>
+      <w:r>
+        <w:rPr>
+          <w:b w:val="false"/>
+          <w:bCs w:val="false"/>
+        </w:rPr>
+        <w:t>(0) = 4 and arg</w:t>
+      </w:r>
+      <w:r>
+        <w:rPr>
+          <w:b w:val="false"/>
+          <w:bCs w:val="false"/>
+        </w:rPr>
+        <w:t>s</w:t>
+      </w:r>
+      <w:r>
+        <w:rPr>
+          <w:b w:val="false"/>
+          <w:bCs w:val="false"/>
+        </w:rPr>
+        <w:t xml:space="preserve">(1) = 6 would input </w:t>
       </w:r>
     </w:p>
     <w:p>
@@ -396,121 +435,95 @@
         <w:tab/>
         <w:tab/>
         <w:tab/>
-      </w:r>
-      <w:r>
-        <w:rPr>
-          <w:b w:val="false"/>
-          <w:bCs w:val="false"/>
-        </w:rPr>
-        <w:t>4</w:t>
-      </w:r>
-      <w:r>
-        <w:rPr>
-          <w:b w:val="false"/>
-          <w:bCs w:val="false"/>
-        </w:rPr>
-        <w:t>-</w:t>
-      </w:r>
-      <w:r>
-        <w:rPr>
-          <w:b w:val="false"/>
-          <w:bCs w:val="false"/>
-        </w:rPr>
-        <w:t>6</w:t>
-      </w:r>
-      <w:r>
-        <w:rPr>
-          <w:b w:val="false"/>
-          <w:bCs w:val="false"/>
-        </w:rPr>
-        <w:t>-extraction-scoring.</w:t>
-      </w:r>
-    </w:p>
-    <w:p>
-      <w:pPr>
-        <w:pStyle w:val="Normal"/>
-        <w:rPr/>
-      </w:pPr>
-      <w:r>
-        <w:rPr/>
-      </w:r>
-    </w:p>
-    <w:p>
-      <w:pPr>
-        <w:pStyle w:val="Normal"/>
-        <w:rPr>
-          <w:b w:val="false"/>
-          <w:bCs w:val="false"/>
-        </w:rPr>
-      </w:pPr>
-      <w:r>
-        <w:rPr>
-          <w:b w:val="false"/>
-          <w:bCs w:val="false"/>
-        </w:rPr>
-        <w:tab/>
-        <w:tab/>
-        <w:t xml:space="preserve">eg. </w:t>
-      </w:r>
-      <w:r>
-        <w:rPr>
-          <w:b w:val="false"/>
-          <w:bCs w:val="false"/>
-        </w:rPr>
-        <w:t xml:space="preserve">2: </w:t>
-      </w:r>
-      <w:r>
-        <w:rPr>
-          <w:b w:val="false"/>
-          <w:bCs w:val="false"/>
-        </w:rPr>
-        <w:t xml:space="preserve"> arg(0) = 6 and arg(1) = 4 would input </w:t>
-      </w:r>
-    </w:p>
-    <w:p>
-      <w:pPr>
-        <w:pStyle w:val="Normal"/>
-        <w:rPr>
-          <w:b w:val="false"/>
-          <w:bCs w:val="false"/>
-        </w:rPr>
-      </w:pPr>
-      <w:r>
-        <w:rPr>
-          <w:b w:val="false"/>
-          <w:bCs w:val="false"/>
-        </w:rPr>
-        <w:tab/>
-        <w:tab/>
-        <w:tab/>
-      </w:r>
-      <w:r>
-        <w:rPr>
-          <w:b w:val="false"/>
-          <w:bCs w:val="false"/>
-        </w:rPr>
-        <w:t>6</w:t>
-      </w:r>
-      <w:r>
-        <w:rPr>
-          <w:b w:val="false"/>
-          <w:bCs w:val="false"/>
-        </w:rPr>
-        <w:t xml:space="preserve">-extraction-scoring and </w:t>
-      </w:r>
-      <w:r>
-        <w:rPr>
-          <w:b w:val="false"/>
-          <w:bCs w:val="false"/>
-        </w:rPr>
-        <w:t>4</w:t>
-      </w:r>
-      <w:r>
-        <w:rPr>
-          <w:b w:val="false"/>
-          <w:bCs w:val="false"/>
-        </w:rPr>
-        <w:t xml:space="preserve">-extraction-scoring </w:t>
+        <w:t>4-6-extraction-scoring-</w:t>
+      </w:r>
+      <w:r>
+        <w:rPr>
+          <w:b w:val="false"/>
+          <w:bCs w:val="false"/>
+        </w:rPr>
+        <w:t>diff</w:t>
+      </w:r>
+      <w:r>
+        <w:rPr>
+          <w:b w:val="false"/>
+          <w:bCs w:val="false"/>
+        </w:rPr>
+        <w:t>.</w:t>
+      </w:r>
+    </w:p>
+    <w:p>
+      <w:pPr>
+        <w:pStyle w:val="Normal"/>
+        <w:rPr/>
+      </w:pPr>
+      <w:r>
+        <w:rPr/>
+      </w:r>
+    </w:p>
+    <w:p>
+      <w:pPr>
+        <w:pStyle w:val="Normal"/>
+        <w:rPr>
+          <w:b w:val="false"/>
+          <w:bCs w:val="false"/>
+        </w:rPr>
+      </w:pPr>
+      <w:r>
+        <w:rPr>
+          <w:b w:val="false"/>
+          <w:bCs w:val="false"/>
+        </w:rPr>
+        <w:tab/>
+        <w:tab/>
+        <w:t>eg. 2:  arg</w:t>
+      </w:r>
+      <w:r>
+        <w:rPr>
+          <w:b w:val="false"/>
+          <w:bCs w:val="false"/>
+        </w:rPr>
+        <w:t>s</w:t>
+      </w:r>
+      <w:r>
+        <w:rPr>
+          <w:b w:val="false"/>
+          <w:bCs w:val="false"/>
+        </w:rPr>
+        <w:t>(0) = 6 and arg</w:t>
+      </w:r>
+      <w:r>
+        <w:rPr>
+          <w:b w:val="false"/>
+          <w:bCs w:val="false"/>
+        </w:rPr>
+        <w:t>s</w:t>
+      </w:r>
+      <w:r>
+        <w:rPr>
+          <w:b w:val="false"/>
+          <w:bCs w:val="false"/>
+        </w:rPr>
+        <w:t xml:space="preserve">(1) = 4 would input </w:t>
+      </w:r>
+    </w:p>
+    <w:p>
+      <w:pPr>
+        <w:pStyle w:val="Normal"/>
+        <w:rPr>
+          <w:b w:val="false"/>
+          <w:bCs w:val="false"/>
+        </w:rPr>
+      </w:pPr>
+      <w:r>
+        <w:rPr>
+          <w:b w:val="false"/>
+          <w:bCs w:val="false"/>
+        </w:rPr>
+        <w:tab/>
+        <w:tab/>
+        <w:tab/>
+        <w:t xml:space="preserve">6-extraction-scoring and 4-extraction-scoring </w:t>
       </w:r>
     </w:p>
     <w:p>
@@ -548,7 +561,21 @@
         <w:tab/>
         <w:tab/>
         <w:tab/>
-        <w:t>6-4-extraction-scoring.</w:t>
+        <w:t>6-4-extraction-scoring-</w:t>
+      </w:r>
+      <w:r>
+        <w:rPr>
+          <w:b w:val="false"/>
+          <w:bCs w:val="false"/>
+        </w:rPr>
+        <w:t>diff</w:t>
+      </w:r>
+      <w:r>
+        <w:rPr>
+          <w:b w:val="false"/>
+          <w:bCs w:val="false"/>
+        </w:rPr>
+        <w:t>.</w:t>
       </w:r>
     </w:p>
     <w:p>
@@ -693,6 +720,202 @@
       <w:pPr>
         <w:pStyle w:val="Normal"/>
         <w:rPr>
+          <w:b w:val="false"/>
+          <w:bCs w:val="false"/>
+        </w:rPr>
+      </w:pPr>
+      <w:r>
+        <w:rPr>
+          <w:b w:val="false"/>
+          <w:bCs w:val="false"/>
+        </w:rPr>
+        <w:t xml:space="preserve">            </w:t>
+      </w:r>
+      <w:r>
+        <w:rPr>
+          <w:b w:val="false"/>
+          <w:bCs w:val="false"/>
+        </w:rPr>
+        <w:t xml:space="preserve">(creates (n-1)-n-extraction-scoring-diff, where n is determined by the number in the file, </w:t>
+        <w:tab/>
+        <w:tab/>
+        <w:tab/>
+        <w:t>file_sequence_number_diff specified in extraction-scoring-diff.conf)</w:t>
+      </w:r>
+    </w:p>
+    <w:p>
+      <w:pPr>
+        <w:pStyle w:val="Normal"/>
+        <w:rPr>
+          <w:b w:val="false"/>
+          <w:bCs w:val="false"/>
+        </w:rPr>
+      </w:pPr>
+      <w:r>
+        <w:rPr>
+          <w:b w:val="false"/>
+          <w:bCs w:val="false"/>
+        </w:rPr>
+        <w:t xml:space="preserve">            </w:t>
+      </w:r>
+      <w:r>
+        <w:rPr>
+          <w:b w:val="false"/>
+          <w:bCs w:val="false"/>
+        </w:rPr>
+        <w:t>or</w:t>
+      </w:r>
+    </w:p>
+    <w:p>
+      <w:pPr>
+        <w:pStyle w:val="Normal"/>
+        <w:rPr/>
+      </w:pPr>
+      <w:r>
+        <w:rPr/>
+      </w:r>
+    </w:p>
+    <w:p>
+      <w:pPr>
+        <w:pStyle w:val="Normal"/>
+        <w:rPr>
+          <w:b w:val="false"/>
+          <w:bCs w:val="false"/>
+        </w:rPr>
+      </w:pPr>
+      <w:r>
+        <w:rPr>
+          <w:b w:val="false"/>
+          <w:bCs w:val="false"/>
+        </w:rPr>
+        <w:tab/>
+        <w:t>4. sbt&gt; runMain testers.ExtractionScoringDiff 6</w:t>
+      </w:r>
+    </w:p>
+    <w:p>
+      <w:pPr>
+        <w:pStyle w:val="Normal"/>
+        <w:rPr>
+          <w:b w:val="false"/>
+          <w:bCs w:val="false"/>
+        </w:rPr>
+      </w:pPr>
+      <w:r>
+        <w:rPr>
+          <w:b w:val="false"/>
+          <w:bCs w:val="false"/>
+        </w:rPr>
+        <w:t xml:space="preserve">            </w:t>
+      </w:r>
+      <w:r>
+        <w:rPr>
+          <w:b w:val="false"/>
+          <w:bCs w:val="false"/>
+        </w:rPr>
+        <w:t>(creates 5-6-extraction-scoring-diff)</w:t>
+      </w:r>
+    </w:p>
+    <w:p>
+      <w:pPr>
+        <w:pStyle w:val="Normal"/>
+        <w:rPr/>
+      </w:pPr>
+      <w:r>
+        <w:rPr/>
+      </w:r>
+    </w:p>
+    <w:p>
+      <w:pPr>
+        <w:pStyle w:val="Normal"/>
+        <w:rPr>
+          <w:b w:val="false"/>
+          <w:bCs w:val="false"/>
+        </w:rPr>
+      </w:pPr>
+      <w:r>
+        <w:rPr>
+          <w:b w:val="false"/>
+          <w:bCs w:val="false"/>
+        </w:rPr>
+        <w:tab/>
+        <w:t>or</w:t>
+      </w:r>
+    </w:p>
+    <w:p>
+      <w:pPr>
+        <w:pStyle w:val="Normal"/>
+        <w:rPr/>
+      </w:pPr>
+      <w:r>
+        <w:rPr/>
+      </w:r>
+    </w:p>
+    <w:p>
+      <w:pPr>
+        <w:pStyle w:val="Normal"/>
+        <w:rPr>
+          <w:b w:val="false"/>
+          <w:bCs w:val="false"/>
+        </w:rPr>
+      </w:pPr>
+      <w:r>
+        <w:rPr>
+          <w:b w:val="false"/>
+          <w:bCs w:val="false"/>
+        </w:rPr>
+        <w:tab/>
+        <w:t>5. sbt&gt; runMain testers.ExtractionScoringDiff 5 6</w:t>
+      </w:r>
+    </w:p>
+    <w:p>
+      <w:pPr>
+        <w:pStyle w:val="Normal"/>
+        <w:rPr>
+          <w:b/>
+          <w:bCs/>
+        </w:rPr>
+      </w:pPr>
+      <w:r>
+        <w:rPr>
+          <w:b/>
+          <w:bCs/>
+        </w:rPr>
+        <w:tab/>
+      </w:r>
+      <w:r>
+        <w:rPr>
+          <w:b w:val="false"/>
+          <w:bCs w:val="false"/>
+        </w:rPr>
+        <w:t>(creates 5-6-extraction-scoring-diff)</w:t>
+      </w:r>
+      <w:r>
+        <w:rPr>
+          <w:b/>
+          <w:bCs/>
+        </w:rPr>
+        <w:t xml:space="preserve">             </w:t>
+      </w:r>
+    </w:p>
+    <w:p>
+      <w:pPr>
+        <w:pStyle w:val="Normal"/>
+        <w:rPr>
+          <w:b/>
+          <w:bCs/>
+        </w:rPr>
+      </w:pPr>
+      <w:r>
+        <w:rPr>
+          <w:b/>
+          <w:bCs/>
+        </w:rPr>
+      </w:r>
+    </w:p>
+    <w:p>
+      <w:pPr>
+        <w:pStyle w:val="Normal"/>
+        <w:rPr>
           <w:b/>
           <w:bCs/>
         </w:rPr>
@@ -801,7 +1024,21 @@
         <w:tab/>
         <w:tab/>
         <w:tab/>
-        <w:t>-input lines which don't start with an integer are ignored;</w:t>
+        <w:t xml:space="preserve">-input lines which don't start with an integer are ignored </w:t>
+      </w:r>
+      <w:r>
+        <w:rPr>
+          <w:b w:val="false"/>
+          <w:bCs w:val="false"/>
+        </w:rPr>
+        <w:t>as extractions</w:t>
+      </w:r>
+      <w:r>
+        <w:rPr>
+          <w:b w:val="false"/>
+          <w:bCs w:val="false"/>
+        </w:rPr>
+        <w:t>;</w:t>
       </w:r>
     </w:p>
     <w:p>
@@ -964,6 +1201,67 @@
     <w:p>
       <w:pPr>
         <w:pStyle w:val="Normal"/>
+        <w:rPr/>
+      </w:pPr>
+      <w:r>
+        <w:rPr/>
+        <w:tab/>
+        <w:tab/>
+        <w:t xml:space="preserve">3. To pick-up the Summary Stats Tables, it assumes that the table has 4 columns </w:t>
+        <w:tab/>
+        <w:t xml:space="preserve">` </w:t>
+        <w:tab/>
+        <w:tab/>
+        <w:tab/>
+        <w:t>separated by double-tabs (“/t/t”).  The table starts when the first token of a line is</w:t>
+      </w:r>
+    </w:p>
+    <w:p>
+      <w:pPr>
+        <w:pStyle w:val="Normal"/>
+        <w:rPr/>
+      </w:pPr>
+      <w:r>
+        <w:rPr/>
+        <w:tab/>
+        <w:tab/>
+      </w:r>
+      <w:r>
+        <w:rPr/>
+        <w:t>equal to “Correct” and ends when the last (4</w:t>
+      </w:r>
+      <w:r>
+        <w:rPr>
+          <w:vertAlign w:val="superscript"/>
+        </w:rPr>
+        <w:t>th</w:t>
+      </w:r>
+      <w:r>
+        <w:rPr/>
+        <w:t>) token of a line equals “total”.</w:t>
+      </w:r>
+    </w:p>
+    <w:p>
+      <w:pPr>
+        <w:pStyle w:val="Normal"/>
+        <w:rPr/>
+      </w:pPr>
+      <w:r>
+        <w:rPr/>
+      </w:r>
+    </w:p>
+    <w:p>
+      <w:pPr>
+        <w:pStyle w:val="Normal"/>
+        <w:rPr/>
+      </w:pPr>
+      <w:r>
+        <w:rPr/>
+      </w:r>
+    </w:p>
+    <w:p>
+      <w:pPr>
+        <w:pStyle w:val="Normal"/>
         <w:rPr>
           <w:b/>
           <w:bCs/>
@@ -993,40 +1291,115 @@
       </w:pPr>
       <w:r>
         <w:rPr/>
-        <w:t xml:space="preserve">The names of the two scoring reports, and the correct extractions from each extraction scoring report which aren't in the other, </w:t>
-      </w:r>
-    </w:p>
-    <w:p>
-      <w:pPr>
-        <w:pStyle w:val="Normal"/>
-        <w:rPr/>
-      </w:pPr>
-      <w:r>
-        <w:rPr/>
-      </w:r>
-    </w:p>
-    <w:p>
-      <w:pPr>
-        <w:pStyle w:val="Normal"/>
-        <w:rPr/>
-      </w:pPr>
-      <w:r>
-        <w:rPr/>
-        <w:t>TODO: also include</w:t>
-      </w:r>
-    </w:p>
-    <w:p>
-      <w:pPr>
-        <w:pStyle w:val="Normal"/>
-        <w:rPr/>
-      </w:pPr>
-      <w:r>
-        <w:rPr/>
-        <w:t>the incorrect extractions from each extraction scoring report which aren't in the other, and the summary stats table from each extraction scoring report</w:t>
-      </w:r>
-      <w:r>
-        <w:rPr/>
-        <w:t>.</w:t>
+        <w:tab/>
+        <w:t>1) t</w:t>
+      </w:r>
+      <w:r>
+        <w:rPr/>
+        <w:t>he names of the two scoring reports</w:t>
+      </w:r>
+    </w:p>
+    <w:p>
+      <w:pPr>
+        <w:pStyle w:val="Normal"/>
+        <w:rPr/>
+      </w:pPr>
+      <w:r>
+        <w:rPr/>
+        <w:tab/>
+      </w:r>
+      <w:bookmarkStart w:id="0" w:name="__DdeLink__130_62831637"/>
+      <w:r>
+        <w:rPr/>
+        <w:t xml:space="preserve">2) </w:t>
+      </w:r>
+      <w:r>
+        <w:rPr/>
+        <w:t xml:space="preserve">the correct extractions </w:t>
+      </w:r>
+      <w:r>
+        <w:rPr/>
+        <w:t>in the first report not in the second</w:t>
+      </w:r>
+    </w:p>
+    <w:p>
+      <w:pPr>
+        <w:pStyle w:val="Normal"/>
+        <w:rPr/>
+      </w:pPr>
+      <w:bookmarkEnd w:id="0"/>
+      <w:r>
+        <w:rPr/>
+        <w:tab/>
+        <w:t>3) the correct extractions in the second report not in the first</w:t>
+      </w:r>
+    </w:p>
+    <w:p>
+      <w:pPr>
+        <w:pStyle w:val="Normal"/>
+        <w:rPr/>
+      </w:pPr>
+      <w:r>
+        <w:rPr/>
+        <w:tab/>
+        <w:t xml:space="preserve">4) </w:t>
+      </w:r>
+      <w:r>
+        <w:rPr/>
+        <w:t xml:space="preserve">the </w:t>
+      </w:r>
+      <w:r>
+        <w:rPr/>
+        <w:t>in</w:t>
+      </w:r>
+      <w:r>
+        <w:rPr/>
+        <w:t xml:space="preserve">correct extractions </w:t>
+      </w:r>
+      <w:r>
+        <w:rPr/>
+        <w:t>in the first report not in the second</w:t>
+      </w:r>
+    </w:p>
+    <w:p>
+      <w:pPr>
+        <w:pStyle w:val="Normal"/>
+        <w:rPr/>
+      </w:pPr>
+      <w:r>
+        <w:rPr/>
+        <w:tab/>
+        <w:t>5) the incorrect extractions in the second report not in the first</w:t>
+      </w:r>
+    </w:p>
+    <w:p>
+      <w:pPr>
+        <w:pStyle w:val="Normal"/>
+        <w:rPr/>
+      </w:pPr>
+      <w:r>
+        <w:rPr/>
+        <w:tab/>
+        <w:t xml:space="preserve">6) the </w:t>
+      </w:r>
+      <w:r>
+        <w:rPr/>
+        <w:t xml:space="preserve">summary stats table from </w:t>
+      </w:r>
+      <w:r>
+        <w:rPr/>
+        <w:t>the first report</w:t>
+      </w:r>
+    </w:p>
+    <w:p>
+      <w:pPr>
+        <w:pStyle w:val="Normal"/>
+        <w:rPr/>
+      </w:pPr>
+      <w:r>
+        <w:rPr/>
+        <w:tab/>
+        <w:t>7) the summary stats table from the second report</w:t>
       </w:r>
     </w:p>
     <w:sectPr>

</xml_diff>